<commit_message>
Update documentation for recent changes including moving some files from .doc to .docx.
</commit_message>
<xml_diff>
--- a/doc/UserManual/Word/60_Command_CreateDataStoreDataDictionary.docx
+++ b/doc/UserManual/Word/60_Command_CreateDataStoreDataDictionary.docx
@@ -51,15 +51,18 @@
         <w:t>1</w:t>
       </w:r>
       <w:r>
-        <w:t>0.</w:t>
+        <w:t>1</w:t>
+      </w:r>
+      <w:r>
+        <w:t>.</w:t>
+      </w:r>
+      <w:r>
+        <w:t>0</w:t>
       </w:r>
       <w:r>
         <w:t>2</w:t>
       </w:r>
       <w:r>
-        <w:t>7</w:t>
-      </w:r>
-      <w:r>
         <w:t>.</w:t>
       </w:r>
       <w:r>
@@ -75,19 +78,19 @@
         <w:t>1</w:t>
       </w:r>
       <w:r>
-        <w:t>4</w:t>
+        <w:t>5</w:t>
       </w:r>
       <w:r>
         <w:t>-0</w:t>
       </w:r>
       <w:r>
-        <w:t>3</w:t>
+        <w:t>5</w:t>
       </w:r>
       <w:r>
         <w:t>-</w:t>
       </w:r>
       <w:r>
-        <w:t>09</w:t>
+        <w:t>11</w:t>
       </w:r>
     </w:p>
     <w:p>
@@ -140,7 +143,13 @@
         <w:t xml:space="preserve"> command </w:t>
       </w:r>
       <w:r>
-        <w:t xml:space="preserve">creates an HTML data dictionary for a database </w:t>
+        <w:t>creates an HTML data dictionary</w:t>
+      </w:r>
+      <w:r>
+        <w:t xml:space="preserve"> and Entity Relationship (ER) Diagram</w:t>
+      </w:r>
+      <w:r>
+        <w:t xml:space="preserve"> for a database </w:t>
       </w:r>
       <w:proofErr w:type="spellStart"/>
       <w:r>
@@ -159,7 +168,13 @@
       </w:r>
       <w:proofErr w:type="spellEnd"/>
       <w:r>
-        <w:t xml:space="preserve"> software is used to access database metadata.  </w:t>
+        <w:t xml:space="preserve"> </w:t>
+      </w:r>
+      <w:r>
+        <w:t>class</w:t>
+      </w:r>
+      <w:r>
+        <w:t xml:space="preserve"> is used to access database metadata.  </w:t>
       </w:r>
       <w:r>
         <w:t>Current limitations are as follows:</w:t>
@@ -174,7 +189,19 @@
         </w:numPr>
       </w:pPr>
       <w:r>
-        <w:t>The command has been tested with SQL Server and Microsoft Access databases.  The command may or may not work with other databases.</w:t>
+        <w:t>The command has been tested with SQL Server</w:t>
+      </w:r>
+      <w:r>
+        <w:t xml:space="preserve">, </w:t>
+      </w:r>
+      <w:r>
+        <w:t>Microsoft Access</w:t>
+      </w:r>
+      <w:r>
+        <w:t>, and PostgreSQL</w:t>
+      </w:r>
+      <w:r>
+        <w:t xml:space="preserve"> databases.  The command may or may not work with other databases.</w:t>
       </w:r>
     </w:p>
     <w:p>
@@ -196,7 +223,13 @@
         </w:numPr>
       </w:pPr>
       <w:r>
-        <w:t>Primary and foreign key highlighting is not enabled – this feature will be enabled as resources allow.</w:t>
+        <w:t xml:space="preserve">Data dictionary output is only as complete as the metadata defined by the database administrator – there </w:t>
+      </w:r>
+      <w:r>
+        <w:t xml:space="preserve">currently </w:t>
+      </w:r>
+      <w:r>
+        <w:t>is no way to provide additional information via the command.</w:t>
       </w:r>
     </w:p>
     <w:p>
@@ -207,13 +240,7 @@
         </w:numPr>
       </w:pPr>
       <w:r>
-        <w:t xml:space="preserve">Data dictionary output is only as complete as the metadata defined by the database administrator – there </w:t>
-      </w:r>
-      <w:r>
-        <w:t xml:space="preserve">currently </w:t>
-      </w:r>
-      <w:r>
-        <w:t>is no way to provide additional information via the command.</w:t>
+        <w:t>The ER Diagram capability is under development.</w:t>
       </w:r>
     </w:p>
     <w:p/>
@@ -225,7 +252,13 @@
         </w:numPr>
       </w:pPr>
       <w:r>
-        <w:t>The output from the command is an HTML file that provides:</w:t>
+        <w:t xml:space="preserve">The </w:t>
+      </w:r>
+      <w:r>
+        <w:t xml:space="preserve">data dictionary </w:t>
+      </w:r>
+      <w:r>
+        <w:t>output from the command is an HTML file that provides:</w:t>
       </w:r>
     </w:p>
     <w:p>
@@ -330,9 +363,9 @@
         </w:rPr>
         <w:drawing>
           <wp:inline distT="0" distB="0" distL="0" distR="0">
-            <wp:extent cx="5943600" cy="2685415"/>
+            <wp:extent cx="5943600" cy="2956560"/>
             <wp:effectExtent l="0" t="0" r="0" b="0"/>
-            <wp:docPr id="2" name="Picture 2"/>
+            <wp:docPr id="1" name="Picture 1"/>
             <wp:cNvGraphicFramePr>
               <a:graphicFrameLocks xmlns:a="http://schemas.openxmlformats.org/drawingml/2006/main" noChangeAspect="1"/>
             </wp:cNvGraphicFramePr>
@@ -340,7 +373,7 @@
               <a:graphicData uri="http://schemas.openxmlformats.org/drawingml/2006/picture">
                 <pic:pic xmlns:pic="http://schemas.openxmlformats.org/drawingml/2006/picture">
                   <pic:nvPicPr>
-                    <pic:cNvPr id="2" name="command_CreateDataStoreDataDictionary.png"/>
+                    <pic:cNvPr id="1" name="command_CreateDataStoreDataDictionary.png"/>
                     <pic:cNvPicPr/>
                   </pic:nvPicPr>
                   <pic:blipFill>
@@ -358,7 +391,7 @@
                   <pic:spPr>
                     <a:xfrm>
                       <a:off x="0" y="0"/>
-                      <a:ext cx="5943600" cy="2685415"/>
+                      <a:ext cx="5943600" cy="2956560"/>
                     </a:xfrm>
                     <a:prstGeom prst="rect">
                       <a:avLst/>
@@ -398,18 +431,104 @@
       <w:r>
         <w:t>) Command Editor</w:t>
       </w:r>
-    </w:p>
-    <w:p>
+      <w:r>
+        <w:t xml:space="preserve"> for Data Dictionary Parameters</w:t>
+      </w:r>
+    </w:p>
+    <w:p>
+      <w:pPr>
+        <w:numPr>
+          <w:ilvl w:val="12"/>
+          <w:numId w:val="0"/>
+        </w:numPr>
+        <w:jc w:val="center"/>
+      </w:pPr>
       <w:bookmarkStart w:id="0" w:name="replaceValue"/>
-    </w:p>
-    <w:p>
-      <w:r>
-        <w:br w:type="page"/>
-      </w:r>
-    </w:p>
-    <w:p>
-      <w:r>
+      <w:r>
+        <w:rPr>
+          <w:noProof/>
+        </w:rPr>
         <w:lastRenderedPageBreak/>
+        <w:drawing>
+          <wp:inline distT="0" distB="0" distL="0" distR="0" wp14:anchorId="3CCCDECC" wp14:editId="1A8C170C">
+            <wp:extent cx="5943600" cy="1255395"/>
+            <wp:effectExtent l="0" t="0" r="0" b="0"/>
+            <wp:docPr id="4" name="Picture 4"/>
+            <wp:cNvGraphicFramePr>
+              <a:graphicFrameLocks xmlns:a="http://schemas.openxmlformats.org/drawingml/2006/main" noChangeAspect="1"/>
+            </wp:cNvGraphicFramePr>
+            <a:graphic xmlns:a="http://schemas.openxmlformats.org/drawingml/2006/main">
+              <a:graphicData uri="http://schemas.openxmlformats.org/drawingml/2006/picture">
+                <pic:pic xmlns:pic="http://schemas.openxmlformats.org/drawingml/2006/picture">
+                  <pic:nvPicPr>
+                    <pic:cNvPr id="4" name="command_CreateDataStoreDataDictionary_ERDiagram.png"/>
+                    <pic:cNvPicPr/>
+                  </pic:nvPicPr>
+                  <pic:blipFill>
+                    <a:blip r:embed="rId8">
+                      <a:extLst>
+                        <a:ext uri="{28A0092B-C50C-407E-A947-70E740481C1C}">
+                          <a14:useLocalDpi xmlns:a14="http://schemas.microsoft.com/office/drawing/2010/main" val="0"/>
+                        </a:ext>
+                      </a:extLst>
+                    </a:blip>
+                    <a:stretch>
+                      <a:fillRect/>
+                    </a:stretch>
+                  </pic:blipFill>
+                  <pic:spPr>
+                    <a:xfrm>
+                      <a:off x="0" y="0"/>
+                      <a:ext cx="5943600" cy="1255395"/>
+                    </a:xfrm>
+                    <a:prstGeom prst="rect">
+                      <a:avLst/>
+                    </a:prstGeom>
+                  </pic:spPr>
+                </pic:pic>
+              </a:graphicData>
+            </a:graphic>
+          </wp:inline>
+        </w:drawing>
+      </w:r>
+    </w:p>
+    <w:p>
+      <w:pPr>
+        <w:pStyle w:val="RTiSWDocNote"/>
+      </w:pPr>
+      <w:proofErr w:type="spellStart"/>
+      <w:r>
+        <w:t>CreateDataStoreDataDictionary</w:t>
+      </w:r>
+      <w:r>
+        <w:t>_ERDiagram</w:t>
+      </w:r>
+      <w:proofErr w:type="spellEnd"/>
+    </w:p>
+    <w:p>
+      <w:pPr>
+        <w:pStyle w:val="RTiSWDocFigureTableTitle"/>
+      </w:pPr>
+      <w:proofErr w:type="spellStart"/>
+      <w:proofErr w:type="gramStart"/>
+      <w:r>
+        <w:t>CreateDataStoreDataDictionary</w:t>
+      </w:r>
+      <w:proofErr w:type="spellEnd"/>
+      <w:r>
+        <w:t>(</w:t>
+      </w:r>
+      <w:proofErr w:type="gramEnd"/>
+      <w:r>
+        <w:t>) Command Editor</w:t>
+      </w:r>
+      <w:r>
+        <w:t xml:space="preserve"> for Entity Relationship Diagram Parameters</w:t>
+      </w:r>
+    </w:p>
+    <w:p/>
+    <w:p>
+      <w:r>
         <w:t>The command syntax is as follows:</w:t>
       </w:r>
     </w:p>
@@ -499,8 +618,8 @@
       </w:tblPr>
       <w:tblGrid>
         <w:gridCol w:w="2197"/>
-        <w:gridCol w:w="6008"/>
-        <w:gridCol w:w="1371"/>
+        <w:gridCol w:w="5381"/>
+        <w:gridCol w:w="1998"/>
       </w:tblGrid>
       <w:tr>
         <w:trPr>
@@ -522,7 +641,7 @@
         </w:tc>
         <w:tc>
           <w:tcPr>
-            <w:tcW w:w="6008" w:type="dxa"/>
+            <w:tcW w:w="5381" w:type="dxa"/>
             <w:shd w:val="clear" w:color="auto" w:fill="C0C0C0"/>
           </w:tcPr>
           <w:p>
@@ -536,7 +655,7 @@
         </w:tc>
         <w:tc>
           <w:tcPr>
-            <w:tcW w:w="1371" w:type="dxa"/>
+            <w:tcW w:w="1998" w:type="dxa"/>
             <w:shd w:val="clear" w:color="auto" w:fill="C0C0C0"/>
           </w:tcPr>
           <w:p>
@@ -575,7 +694,7 @@
         </w:tc>
         <w:tc>
           <w:tcPr>
-            <w:tcW w:w="6008" w:type="dxa"/>
+            <w:tcW w:w="5381" w:type="dxa"/>
           </w:tcPr>
           <w:p>
             <w:r>
@@ -596,7 +715,7 @@
         </w:tc>
         <w:tc>
           <w:tcPr>
-            <w:tcW w:w="1371" w:type="dxa"/>
+            <w:tcW w:w="1998" w:type="dxa"/>
           </w:tcPr>
           <w:p>
             <w:r>
@@ -637,7 +756,7 @@
         </w:tc>
         <w:tc>
           <w:tcPr>
-            <w:tcW w:w="6008" w:type="dxa"/>
+            <w:tcW w:w="5381" w:type="dxa"/>
           </w:tcPr>
           <w:p>
             <w:r>
@@ -647,7 +766,7 @@
         </w:tc>
         <w:tc>
           <w:tcPr>
-            <w:tcW w:w="1371" w:type="dxa"/>
+            <w:tcW w:w="1998" w:type="dxa"/>
           </w:tcPr>
           <w:p>
             <w:r>
@@ -688,7 +807,7 @@
         </w:tc>
         <w:tc>
           <w:tcPr>
-            <w:tcW w:w="6008" w:type="dxa"/>
+            <w:tcW w:w="5381" w:type="dxa"/>
           </w:tcPr>
           <w:p>
             <w:r>
@@ -709,17 +828,400 @@
             <w:r>
               <w:t xml:space="preserve"> in the filename.</w:t>
             </w:r>
-            <w:bookmarkStart w:id="1" w:name="_GoBack"/>
-            <w:bookmarkEnd w:id="1"/>
           </w:p>
         </w:tc>
         <w:tc>
           <w:tcPr>
-            <w:tcW w:w="1371" w:type="dxa"/>
+            <w:tcW w:w="1998" w:type="dxa"/>
           </w:tcPr>
           <w:p>
             <w:r>
               <w:t>None.</w:t>
+            </w:r>
+          </w:p>
+        </w:tc>
+      </w:tr>
+      <w:tr>
+        <w:trPr>
+          <w:jc w:val="center"/>
+        </w:trPr>
+        <w:tc>
+          <w:tcPr>
+            <w:tcW w:w="2197" w:type="dxa"/>
+          </w:tcPr>
+          <w:p>
+            <w:pPr>
+              <w:rPr>
+                <w:rStyle w:val="RTiSWDocLiteralText"/>
+              </w:rPr>
+            </w:pPr>
+            <w:proofErr w:type="spellStart"/>
+            <w:r>
+              <w:rPr>
+                <w:rStyle w:val="RTiSWDocLiteralText"/>
+              </w:rPr>
+              <w:t>ERDiagram</w:t>
+            </w:r>
+            <w:proofErr w:type="spellEnd"/>
+          </w:p>
+          <w:p>
+            <w:pPr>
+              <w:rPr>
+                <w:rStyle w:val="RTiSWDocLiteralText"/>
+              </w:rPr>
+            </w:pPr>
+            <w:proofErr w:type="spellStart"/>
+            <w:r>
+              <w:rPr>
+                <w:rStyle w:val="RTiSWDocLiteralText"/>
+              </w:rPr>
+              <w:t>LayoutTableID</w:t>
+            </w:r>
+            <w:proofErr w:type="spellEnd"/>
+          </w:p>
+        </w:tc>
+        <w:tc>
+          <w:tcPr>
+            <w:tcW w:w="5381" w:type="dxa"/>
+          </w:tcPr>
+          <w:p>
+            <w:r>
+              <w:t>The table identifier for the table supplying ER Diagram coordinate information.</w:t>
+            </w:r>
+          </w:p>
+        </w:tc>
+        <w:tc>
+          <w:tcPr>
+            <w:tcW w:w="1998" w:type="dxa"/>
+          </w:tcPr>
+          <w:p>
+            <w:r>
+              <w:t>None – must be specified if ER Diagram is created.</w:t>
+            </w:r>
+          </w:p>
+        </w:tc>
+      </w:tr>
+      <w:tr>
+        <w:trPr>
+          <w:jc w:val="center"/>
+        </w:trPr>
+        <w:tc>
+          <w:tcPr>
+            <w:tcW w:w="2197" w:type="dxa"/>
+          </w:tcPr>
+          <w:p>
+            <w:pPr>
+              <w:rPr>
+                <w:rStyle w:val="RTiSWDocLiteralText"/>
+              </w:rPr>
+            </w:pPr>
+            <w:proofErr w:type="spellStart"/>
+            <w:r>
+              <w:rPr>
+                <w:rStyle w:val="RTiSWDocLiteralText"/>
+              </w:rPr>
+              <w:t>ERDiagramLayout</w:t>
+            </w:r>
+            <w:proofErr w:type="spellEnd"/>
+          </w:p>
+          <w:p>
+            <w:pPr>
+              <w:rPr>
+                <w:rStyle w:val="RTiSWDocLiteralText"/>
+              </w:rPr>
+            </w:pPr>
+            <w:proofErr w:type="spellStart"/>
+            <w:r>
+              <w:rPr>
+                <w:rStyle w:val="RTiSWDocLiteralText"/>
+              </w:rPr>
+              <w:t>TableXColumn</w:t>
+            </w:r>
+            <w:proofErr w:type="spellEnd"/>
+          </w:p>
+        </w:tc>
+        <w:tc>
+          <w:tcPr>
+            <w:tcW w:w="5381" w:type="dxa"/>
+          </w:tcPr>
+          <w:p>
+            <w:r>
+              <w:t>The name of the column in the layout table containing the X coordinates for the ER Diagram.  Coordinates should be specified in points (1/72 of inch) as position on page size.</w:t>
+            </w:r>
+          </w:p>
+        </w:tc>
+        <w:tc>
+          <w:tcPr>
+            <w:tcW w:w="1998" w:type="dxa"/>
+          </w:tcPr>
+          <w:p>
+            <w:r>
+              <w:t>None – must be specified.</w:t>
+            </w:r>
+          </w:p>
+        </w:tc>
+      </w:tr>
+      <w:tr>
+        <w:trPr>
+          <w:jc w:val="center"/>
+        </w:trPr>
+        <w:tc>
+          <w:tcPr>
+            <w:tcW w:w="2197" w:type="dxa"/>
+          </w:tcPr>
+          <w:p>
+            <w:pPr>
+              <w:rPr>
+                <w:rStyle w:val="RTiSWDocLiteralText"/>
+              </w:rPr>
+            </w:pPr>
+            <w:proofErr w:type="spellStart"/>
+            <w:r>
+              <w:rPr>
+                <w:rStyle w:val="RTiSWDocLiteralText"/>
+              </w:rPr>
+              <w:t>ERDiagramLayout</w:t>
+            </w:r>
+            <w:proofErr w:type="spellEnd"/>
+          </w:p>
+          <w:p>
+            <w:pPr>
+              <w:rPr>
+                <w:rStyle w:val="RTiSWDocLiteralText"/>
+              </w:rPr>
+            </w:pPr>
+            <w:proofErr w:type="spellStart"/>
+            <w:r>
+              <w:rPr>
+                <w:rStyle w:val="RTiSWDocLiteralText"/>
+              </w:rPr>
+              <w:t>Table</w:t>
+            </w:r>
+            <w:r>
+              <w:rPr>
+                <w:rStyle w:val="RTiSWDocLiteralText"/>
+              </w:rPr>
+              <w:t>Y</w:t>
+            </w:r>
+            <w:r>
+              <w:rPr>
+                <w:rStyle w:val="RTiSWDocLiteralText"/>
+              </w:rPr>
+              <w:t>Column</w:t>
+            </w:r>
+            <w:proofErr w:type="spellEnd"/>
+          </w:p>
+        </w:tc>
+        <w:tc>
+          <w:tcPr>
+            <w:tcW w:w="5381" w:type="dxa"/>
+          </w:tcPr>
+          <w:p>
+            <w:r>
+              <w:t xml:space="preserve">The name of the column in the layout table containing the </w:t>
+            </w:r>
+            <w:r>
+              <w:t>Y</w:t>
+            </w:r>
+            <w:r>
+              <w:t xml:space="preserve"> coordinates for the ER Diagram.</w:t>
+            </w:r>
+          </w:p>
+        </w:tc>
+        <w:tc>
+          <w:tcPr>
+            <w:tcW w:w="1998" w:type="dxa"/>
+          </w:tcPr>
+          <w:p>
+            <w:r>
+              <w:t>None – must be specified.</w:t>
+            </w:r>
+          </w:p>
+        </w:tc>
+      </w:tr>
+      <w:tr>
+        <w:trPr>
+          <w:jc w:val="center"/>
+        </w:trPr>
+        <w:tc>
+          <w:tcPr>
+            <w:tcW w:w="2197" w:type="dxa"/>
+          </w:tcPr>
+          <w:p>
+            <w:pPr>
+              <w:rPr>
+                <w:rStyle w:val="RTiSWDocLiteralText"/>
+              </w:rPr>
+            </w:pPr>
+            <w:proofErr w:type="spellStart"/>
+            <w:r>
+              <w:rPr>
+                <w:rStyle w:val="RTiSWDocLiteralText"/>
+              </w:rPr>
+              <w:t>ERDiagram</w:t>
+            </w:r>
+            <w:proofErr w:type="spellEnd"/>
+          </w:p>
+          <w:p>
+            <w:pPr>
+              <w:rPr>
+                <w:rStyle w:val="RTiSWDocLiteralText"/>
+              </w:rPr>
+            </w:pPr>
+            <w:proofErr w:type="spellStart"/>
+            <w:r>
+              <w:rPr>
+                <w:rStyle w:val="RTiSWDocLiteralText"/>
+              </w:rPr>
+              <w:t>PageSize</w:t>
+            </w:r>
+            <w:proofErr w:type="spellEnd"/>
+          </w:p>
+        </w:tc>
+        <w:tc>
+          <w:tcPr>
+            <w:tcW w:w="5381" w:type="dxa"/>
+          </w:tcPr>
+          <w:p>
+            <w:r>
+              <w:t>The page size for the ER Diagram layout.  Currently this defaults to 11x17 (B).</w:t>
+            </w:r>
+          </w:p>
+        </w:tc>
+        <w:tc>
+          <w:tcPr>
+            <w:tcW w:w="1998" w:type="dxa"/>
+          </w:tcPr>
+          <w:p>
+            <w:pPr>
+              <w:rPr>
+                <w:rStyle w:val="RTiSWDocLiteralText"/>
+              </w:rPr>
+            </w:pPr>
+            <w:r>
+              <w:rPr>
+                <w:rStyle w:val="RTiSWDocLiteralText"/>
+              </w:rPr>
+              <w:t>B</w:t>
+            </w:r>
+          </w:p>
+        </w:tc>
+      </w:tr>
+      <w:tr>
+        <w:trPr>
+          <w:jc w:val="center"/>
+        </w:trPr>
+        <w:tc>
+          <w:tcPr>
+            <w:tcW w:w="2197" w:type="dxa"/>
+          </w:tcPr>
+          <w:p>
+            <w:pPr>
+              <w:rPr>
+                <w:rStyle w:val="RTiSWDocLiteralText"/>
+              </w:rPr>
+            </w:pPr>
+            <w:proofErr w:type="spellStart"/>
+            <w:r>
+              <w:rPr>
+                <w:rStyle w:val="RTiSWDocLiteralText"/>
+              </w:rPr>
+              <w:t>ERDiagram</w:t>
+            </w:r>
+            <w:proofErr w:type="spellEnd"/>
+          </w:p>
+          <w:p>
+            <w:pPr>
+              <w:rPr>
+                <w:rStyle w:val="RTiSWDocLiteralText"/>
+              </w:rPr>
+            </w:pPr>
+            <w:r>
+              <w:rPr>
+                <w:rStyle w:val="RTiSWDocLiteralText"/>
+              </w:rPr>
+              <w:t>Orientation</w:t>
+            </w:r>
+          </w:p>
+        </w:tc>
+        <w:tc>
+          <w:tcPr>
+            <w:tcW w:w="5381" w:type="dxa"/>
+          </w:tcPr>
+          <w:p>
+            <w:r>
+              <w:t>The orientation of the ER Diagram.</w:t>
+            </w:r>
+          </w:p>
+        </w:tc>
+        <w:tc>
+          <w:tcPr>
+            <w:tcW w:w="1998" w:type="dxa"/>
+          </w:tcPr>
+          <w:p>
+            <w:pPr>
+              <w:rPr>
+                <w:rStyle w:val="RTiSWDocLiteralText"/>
+              </w:rPr>
+            </w:pPr>
+            <w:r>
+              <w:rPr>
+                <w:rStyle w:val="RTiSWDocLiteralText"/>
+              </w:rPr>
+              <w:t>Landscape</w:t>
+            </w:r>
+          </w:p>
+        </w:tc>
+      </w:tr>
+      <w:tr>
+        <w:trPr>
+          <w:jc w:val="center"/>
+        </w:trPr>
+        <w:tc>
+          <w:tcPr>
+            <w:tcW w:w="2197" w:type="dxa"/>
+          </w:tcPr>
+          <w:p>
+            <w:pPr>
+              <w:rPr>
+                <w:rStyle w:val="RTiSWDocLiteralText"/>
+              </w:rPr>
+            </w:pPr>
+            <w:proofErr w:type="spellStart"/>
+            <w:r>
+              <w:rPr>
+                <w:rStyle w:val="RTiSWDocLiteralText"/>
+              </w:rPr>
+              <w:t>ViewERDiagram</w:t>
+            </w:r>
+            <w:proofErr w:type="spellEnd"/>
+          </w:p>
+        </w:tc>
+        <w:tc>
+          <w:tcPr>
+            <w:tcW w:w="5381" w:type="dxa"/>
+          </w:tcPr>
+          <w:p>
+            <w:r>
+              <w:t>Indicate whether the ER Diagram should be shown in a window when the commands are run.</w:t>
+            </w:r>
+          </w:p>
+        </w:tc>
+        <w:tc>
+          <w:tcPr>
+            <w:tcW w:w="1998" w:type="dxa"/>
+          </w:tcPr>
+          <w:p>
+            <w:pPr>
+              <w:rPr>
+                <w:rStyle w:val="RTiSWDocLiteralText"/>
+              </w:rPr>
+            </w:pPr>
+            <w:r>
+              <w:rPr>
+                <w:rStyle w:val="RTiSWDocLiteralText"/>
+              </w:rPr>
+              <w:t>False</w:t>
             </w:r>
           </w:p>
         </w:tc>
@@ -736,17 +1238,106 @@
     <w:p>
       <w:pPr>
         <w:rPr>
-          <w:color w:val="D9D9D9"/>
+          <w:color w:val="000000" w:themeColor="text1"/>
         </w:rPr>
       </w:pPr>
+      <w:r>
+        <w:rPr>
+          <w:color w:val="000000" w:themeColor="text1"/>
+        </w:rPr>
+        <w:t xml:space="preserve">The following is an example of an Excel workbook with </w:t>
+      </w:r>
+      <w:r>
+        <w:rPr>
+          <w:color w:val="000000" w:themeColor="text1"/>
+        </w:rPr>
+        <w:t>ER Diagram layout data.</w:t>
+      </w:r>
+    </w:p>
+    <w:p>
+      <w:pPr>
+        <w:rPr>
+          <w:color w:val="000000" w:themeColor="text1"/>
+        </w:rPr>
+      </w:pPr>
+    </w:p>
+    <w:p>
+      <w:pPr>
+        <w:jc w:val="center"/>
+        <w:rPr>
+          <w:color w:val="000000" w:themeColor="text1"/>
+        </w:rPr>
+      </w:pPr>
+      <w:bookmarkStart w:id="1" w:name="_GoBack"/>
+      <w:r>
+        <w:rPr>
+          <w:noProof/>
+          <w:color w:val="000000" w:themeColor="text1"/>
+        </w:rPr>
+        <w:drawing>
+          <wp:inline distT="0" distB="0" distL="0" distR="0">
+            <wp:extent cx="2263140" cy="1141453"/>
+            <wp:effectExtent l="0" t="0" r="0" b="0"/>
+            <wp:docPr id="5" name="Picture 5"/>
+            <wp:cNvGraphicFramePr>
+              <a:graphicFrameLocks xmlns:a="http://schemas.openxmlformats.org/drawingml/2006/main" noChangeAspect="1"/>
+            </wp:cNvGraphicFramePr>
+            <a:graphic xmlns:a="http://schemas.openxmlformats.org/drawingml/2006/main">
+              <a:graphicData uri="http://schemas.openxmlformats.org/drawingml/2006/picture">
+                <pic:pic xmlns:pic="http://schemas.openxmlformats.org/drawingml/2006/picture">
+                  <pic:nvPicPr>
+                    <pic:cNvPr id="5" name="command_CreateDataStoreDataDictionary_Layout.png"/>
+                    <pic:cNvPicPr/>
+                  </pic:nvPicPr>
+                  <pic:blipFill>
+                    <a:blip r:embed="rId9">
+                      <a:extLst>
+                        <a:ext uri="{28A0092B-C50C-407E-A947-70E740481C1C}">
+                          <a14:useLocalDpi xmlns:a14="http://schemas.microsoft.com/office/drawing/2010/main" val="0"/>
+                        </a:ext>
+                      </a:extLst>
+                    </a:blip>
+                    <a:stretch>
+                      <a:fillRect/>
+                    </a:stretch>
+                  </pic:blipFill>
+                  <pic:spPr>
+                    <a:xfrm>
+                      <a:off x="0" y="0"/>
+                      <a:ext cx="2295872" cy="1157962"/>
+                    </a:xfrm>
+                    <a:prstGeom prst="rect">
+                      <a:avLst/>
+                    </a:prstGeom>
+                  </pic:spPr>
+                </pic:pic>
+              </a:graphicData>
+            </a:graphic>
+          </wp:inline>
+        </w:drawing>
+      </w:r>
+      <w:bookmarkEnd w:id="1"/>
+    </w:p>
+    <w:p>
+      <w:pPr>
+        <w:pStyle w:val="RTiSWDocNote"/>
+      </w:pPr>
+      <w:proofErr w:type="spellStart"/>
+      <w:r>
+        <w:t>CreateDataStoreDataDictionary</w:t>
+      </w:r>
+      <w:r>
+        <w:t>_Layout</w:t>
+      </w:r>
+      <w:proofErr w:type="spellEnd"/>
     </w:p>
     <w:sectPr>
-      <w:headerReference w:type="even" r:id="rId8"/>
-      <w:headerReference w:type="default" r:id="rId9"/>
-      <w:footerReference w:type="even" r:id="rId10"/>
-      <w:footerReference w:type="default" r:id="rId11"/>
-      <w:headerReference w:type="first" r:id="rId12"/>
-      <w:footerReference w:type="first" r:id="rId13"/>
+      <w:headerReference w:type="even" r:id="rId10"/>
+      <w:headerReference w:type="default" r:id="rId11"/>
+      <w:footerReference w:type="even" r:id="rId12"/>
+      <w:footerReference w:type="default" r:id="rId13"/>
+      <w:headerReference w:type="first" r:id="rId14"/>
+      <w:footerReference w:type="first" r:id="rId15"/>
       <w:type w:val="continuous"/>
       <w:pgSz w:w="12240" w:h="15840" w:code="1"/>
       <w:pgMar w:top="1440" w:right="1440" w:bottom="1440" w:left="1440" w:header="720" w:footer="720" w:gutter="0"/>
@@ -2244,7 +2835,6 @@
     <w:basedOn w:val="TableNormal"/>
     <w:rsid w:val="00846881"/>
     <w:tblPr>
-      <w:tblInd w:w="0" w:type="dxa"/>
       <w:tblBorders>
         <w:top w:val="single" w:sz="4" w:space="0" w:color="auto"/>
         <w:left w:val="single" w:sz="4" w:space="0" w:color="auto"/>
@@ -2253,12 +2843,6 @@
         <w:insideH w:val="single" w:sz="4" w:space="0" w:color="auto"/>
         <w:insideV w:val="single" w:sz="4" w:space="0" w:color="auto"/>
       </w:tblBorders>
-      <w:tblCellMar>
-        <w:top w:w="0" w:type="dxa"/>
-        <w:left w:w="108" w:type="dxa"/>
-        <w:bottom w:w="0" w:type="dxa"/>
-        <w:right w:w="108" w:type="dxa"/>
-      </w:tblCellMar>
     </w:tblPr>
   </w:style>
   <w:style w:type="paragraph" w:styleId="BalloonText">

</xml_diff>

<commit_message>
Update many commands to reflect support for ${Property}.  Add new chapter 11 for Model Framework Integration.
</commit_message>
<xml_diff>
--- a/doc/UserManual/Word/60_Command_CreateDataStoreDataDictionary.docx
+++ b/doc/UserManual/Word/60_Command_CreateDataStoreDataDictionary.docx
@@ -51,43 +51,40 @@
         <w:t>.</w:t>
       </w:r>
       <w:r>
+        <w:t>12</w:t>
+      </w:r>
+      <w:r>
+        <w:t>.</w:t>
+      </w:r>
+      <w:r>
         <w:t>0</w:t>
       </w:r>
       <w:r>
+        <w:t>6</w:t>
+      </w:r>
+      <w:r>
+        <w:t xml:space="preserve">, </w:t>
+      </w:r>
+      <w:r>
+        <w:t>20</w:t>
+      </w:r>
+      <w:r>
+        <w:t>1</w:t>
+      </w:r>
+      <w:r>
+        <w:t>6</w:t>
+      </w:r>
+      <w:r>
+        <w:t>-0</w:t>
+      </w:r>
+      <w:r>
         <w:t>9</w:t>
       </w:r>
       <w:r>
-        <w:t>.</w:t>
-      </w:r>
-      <w:r>
-        <w:t>0</w:t>
-      </w:r>
-      <w:r>
-        <w:t>2</w:t>
-      </w:r>
-      <w:r>
-        <w:t xml:space="preserve">, </w:t>
-      </w:r>
-      <w:r>
-        <w:t>20</w:t>
-      </w:r>
-      <w:r>
-        <w:t>1</w:t>
-      </w:r>
-      <w:r>
-        <w:t>6</w:t>
-      </w:r>
-      <w:r>
-        <w:t>-0</w:t>
-      </w:r>
-      <w:r>
-        <w:t>3</w:t>
-      </w:r>
-      <w:r>
         <w:t>-</w:t>
       </w:r>
       <w:r>
-        <w:t>23</w:t>
+        <w:t>19</w:t>
       </w:r>
     </w:p>
     <w:p>
@@ -136,7 +133,7 @@
         <w:t xml:space="preserve"> and Entity Relationship (ER) Diagram</w:t>
       </w:r>
       <w:r>
-        <w:t xml:space="preserve"> for a database datastore.  This command is under development and will enhanced as resources allow.  </w:t>
+        <w:t xml:space="preserve"> for a database datastore.  </w:t>
       </w:r>
       <w:r>
         <w:t xml:space="preserve">The Java DatabaseMetaData </w:t>
@@ -222,8 +219,13 @@
           <w:numId w:val="2"/>
         </w:numPr>
       </w:pPr>
-      <w:r>
-        <w:t>The ER Diagram capability is under development.</w:t>
+      <w:bookmarkStart w:id="0" w:name="_GoBack"/>
+      <w:r>
+        <w:t>The ER Diagram capability is under development</w:t>
+      </w:r>
+      <w:bookmarkEnd w:id="0"/>
+      <w:r>
+        <w:t>.</w:t>
       </w:r>
     </w:p>
     <w:p>
@@ -511,7 +513,7 @@
         </w:numPr>
         <w:jc w:val="center"/>
       </w:pPr>
-      <w:bookmarkStart w:id="0" w:name="replaceValue"/>
+      <w:bookmarkStart w:id="1" w:name="replaceValue"/>
       <w:r>
         <w:rPr>
           <w:noProof/>
@@ -750,7 +752,16 @@
               <w:t>The name of a</w:t>
             </w:r>
             <w:r>
-              <w:t xml:space="preserve"> database datastore. </w:t>
+              <w:t xml:space="preserve"> database datastore.  Can be specified using </w:t>
+            </w:r>
+            <w:r>
+              <w:rPr>
+                <w:rStyle w:val="RTiSWDocLiteralText"/>
+              </w:rPr>
+              <w:t>${Property}</w:t>
+            </w:r>
+            <w:r>
+              <w:t>.</w:t>
             </w:r>
           </w:p>
         </w:tc>
@@ -799,7 +810,28 @@
           </w:tcPr>
           <w:p>
             <w:r>
-              <w:t>A list of database reference tables.  The content of these tables will be output in their entirety.</w:t>
+              <w:t xml:space="preserve">A </w:t>
+            </w:r>
+            <w:r>
+              <w:t xml:space="preserve">comma-separated </w:t>
+            </w:r>
+            <w:r>
+              <w:t>list of database reference tables.  The content of these tables will be output in their entirety.</w:t>
+            </w:r>
+            <w:r>
+              <w:t xml:space="preserve">  </w:t>
+            </w:r>
+            <w:r>
+              <w:t xml:space="preserve">Can be specified using </w:t>
+            </w:r>
+            <w:r>
+              <w:rPr>
+                <w:rStyle w:val="RTiSWDocLiteralText"/>
+              </w:rPr>
+              <w:t>${Property}</w:t>
+            </w:r>
+            <w:r>
+              <w:t>.</w:t>
             </w:r>
           </w:p>
         </w:tc>
@@ -854,8 +886,6 @@
             <w:r>
               <w:t>Include all tables.</w:t>
             </w:r>
-            <w:bookmarkStart w:id="1" w:name="_GoBack"/>
-            <w:bookmarkEnd w:id="1"/>
           </w:p>
         </w:tc>
       </w:tr>
@@ -896,7 +926,10 @@
               <w:t xml:space="preserve">The name of the file </w:t>
             </w:r>
             <w:r>
-              <w:t xml:space="preserve">for the HTML data dictionary.  The name can contain </w:t>
+              <w:t xml:space="preserve">for the HTML data dictionary.  </w:t>
+            </w:r>
+            <w:r>
+              <w:t xml:space="preserve">Can be specified using </w:t>
             </w:r>
             <w:r>
               <w:rPr>
@@ -905,10 +938,7 @@
               <w:t>${Property}</w:t>
             </w:r>
             <w:r>
-              <w:t xml:space="preserve"> notation to insert processor property values</w:t>
-            </w:r>
-            <w:r>
-              <w:t xml:space="preserve"> in the filename.</w:t>
+              <w:t>.</w:t>
             </w:r>
           </w:p>
         </w:tc>
@@ -1201,6 +1231,21 @@
             <w:r>
               <w:t>The table identifier for the table supplying ER Diagram coordinate information.</w:t>
             </w:r>
+            <w:r>
+              <w:t xml:space="preserve">  </w:t>
+            </w:r>
+            <w:r>
+              <w:t xml:space="preserve">Can be specified using </w:t>
+            </w:r>
+            <w:r>
+              <w:rPr>
+                <w:rStyle w:val="RTiSWDocLiteralText"/>
+              </w:rPr>
+              <w:t>${Property}</w:t>
+            </w:r>
+            <w:r>
+              <w:t>.</w:t>
+            </w:r>
           </w:p>
         </w:tc>
         <w:tc>
@@ -1257,6 +1302,21 @@
             <w:r>
               <w:t>The name of the column in the layout table containing the X coordinates for the ER Diagram.  Coordinates should be specified in points (1/72 of inch) as position on page size.</w:t>
             </w:r>
+            <w:r>
+              <w:t xml:space="preserve">  </w:t>
+            </w:r>
+            <w:r>
+              <w:t xml:space="preserve">Can be specified using </w:t>
+            </w:r>
+            <w:r>
+              <w:rPr>
+                <w:rStyle w:val="RTiSWDocLiteralText"/>
+              </w:rPr>
+              <w:t>${Property}</w:t>
+            </w:r>
+            <w:r>
+              <w:t>.</w:t>
+            </w:r>
           </w:p>
         </w:tc>
         <w:tc>
@@ -1313,6 +1373,21 @@
             <w:r>
               <w:t>The name of the column in the layout table containing the Y coordinates for the ER Diagram.</w:t>
             </w:r>
+            <w:r>
+              <w:t xml:space="preserve">  </w:t>
+            </w:r>
+            <w:r>
+              <w:t xml:space="preserve">Can be specified using </w:t>
+            </w:r>
+            <w:r>
+              <w:rPr>
+                <w:rStyle w:val="RTiSWDocLiteralText"/>
+              </w:rPr>
+              <w:t>${Property}</w:t>
+            </w:r>
+            <w:r>
+              <w:t>.</w:t>
+            </w:r>
           </w:p>
         </w:tc>
         <w:tc>
@@ -1505,7 +1580,7 @@
           </w:p>
         </w:tc>
       </w:tr>
-      <w:bookmarkEnd w:id="0"/>
+      <w:bookmarkEnd w:id="1"/>
     </w:tbl>
     <w:p>
       <w:pPr>

</xml_diff>